<commit_message>
Add notes with page headers included
</commit_message>
<xml_diff>
--- a/docx_template.docx
+++ b/docx_template.docx
@@ -458,10 +458,19 @@
   <w:p>
     <w:pPr>
       <w:pStyle w:val="Header"/>
+      <w:tabs>
+        <w:tab w:val="center" w:pos="4536" w:leader="none"/>
+        <w:tab w:val="right" w:pos="7857" w:leader="none"/>
+        <w:tab w:val="right" w:pos="9072" w:leader="none"/>
+      </w:tabs>
       <w:rPr/>
     </w:pPr>
     <w:r>
       <w:rPr/>
+      <w:t>MANUSCRIPT AUTHORS</w:t>
+      <w:tab/>
+      <w:tab/>
+      <w:t>MANUSCRIPT SHORT TITLE</w:t>
     </w:r>
   </w:p>
 </w:hdr>
@@ -487,7 +496,7 @@
     <w:qFormat/>
     <w:pPr>
       <w:widowControl/>
-      <w:overflowPunct w:val="true"/>
+      <w:overflowPunct w:val="false"/>
       <w:bidi w:val="0"/>
       <w:spacing w:lineRule="auto" w:line="360"/>
       <w:jc w:val="left"/>
@@ -588,7 +597,7 @@
     </w:rPr>
   </w:style>
   <w:style w:type="paragraph" w:styleId="TextBody">
-    <w:name w:val="Text Body"/>
+    <w:name w:val="Body Text"/>
     <w:basedOn w:val="Normal"/>
     <w:pPr>
       <w:spacing w:lineRule="auto" w:line="288" w:before="0" w:after="140"/>
@@ -634,6 +643,7 @@
     <w:name w:val="Header"/>
     <w:basedOn w:val="Normal"/>
     <w:pPr>
+      <w:suppressLineNumbers/>
       <w:tabs>
         <w:tab w:val="center" w:pos="4536" w:leader="none"/>
         <w:tab w:val="right" w:pos="9072" w:leader="none"/>
@@ -645,6 +655,7 @@
     <w:name w:val="Footer"/>
     <w:basedOn w:val="Normal"/>
     <w:pPr>
+      <w:suppressLineNumbers/>
       <w:tabs>
         <w:tab w:val="center" w:pos="4536" w:leader="none"/>
         <w:tab w:val="right" w:pos="9072" w:leader="none"/>
@@ -901,9 +912,11 @@
   </w:style>
   <w:style w:type="numbering" w:styleId="WW8Num1">
     <w:name w:val="WW8Num1"/>
+    <w:qFormat/>
   </w:style>
   <w:style w:type="numbering" w:styleId="WW8Num2">
     <w:name w:val="WW8Num2"/>
+    <w:qFormat/>
   </w:style>
 </w:styles>
 </file>
</xml_diff>